<commit_message>
Update trustformer in resume
</commit_message>
<xml_diff>
--- a/assets/resume/YSResume2024.docx
+++ b/assets/resume/YSResume2024.docx
@@ -435,6 +435,18 @@
         </w:rPr>
       </w:pPr>
       <w:r>
+        <w:fldChar w:fldCharType="begin"/>
+      </w:r>
+      <w:r>
+        <w:instrText xml:space="preserve"> INCLUDEPICTURE "https://logos-world.net/wp-content/uploads/2021/09/NYU-Logo.png" \* MERGEFORMATINET </w:instrText>
+      </w:r>
+      <w:r>
+        <w:fldChar w:fldCharType="separate"/>
+      </w:r>
+      <w:r>
+        <w:fldChar w:fldCharType="end"/>
+      </w:r>
+      <w:r>
         <w:rPr>
           <w:rFonts w:ascii="Georgia" w:hAnsi="Georgia"/>
           <w:color w:val="365F91" w:themeColor="accent1" w:themeShade="BF"/>
@@ -461,6 +473,18 @@
           <w:szCs w:val="28"/>
         </w:rPr>
       </w:pPr>
+      <w:r>
+        <w:fldChar w:fldCharType="begin"/>
+      </w:r>
+      <w:r>
+        <w:instrText xml:space="preserve"> INCLUDEPICTURE "https://upload.wikimedia.org/wikipedia/commons/4/42/Cornell_University_Logo.png" \* MERGEFORMATINET </w:instrText>
+      </w:r>
+      <w:r>
+        <w:fldChar w:fldCharType="separate"/>
+      </w:r>
+      <w:r>
+        <w:fldChar w:fldCharType="end"/>
+      </w:r>
       <w:r>
         <w:rPr>
           <w:rFonts w:ascii="Georgia" w:hAnsi="Georgia"/>
@@ -898,6 +922,21 @@
           <w:szCs w:val="28"/>
         </w:rPr>
         <w:t>Deep Learning (TA Spring 2023)</w:t>
+      </w:r>
+      <w:r>
+        <w:t xml:space="preserve"> </w:t>
+      </w:r>
+      <w:r>
+        <w:fldChar w:fldCharType="begin"/>
+      </w:r>
+      <w:r>
+        <w:instrText xml:space="preserve"> INCLUDEPICTURE "https://upload.wikimedia.org/wikipedia/commons/thumb/9/92/UPenn_shield_with_banner.svg/1200px-UPenn_shield_with_banner.svg.png" \* MERGEFORMATINET </w:instrText>
+      </w:r>
+      <w:r>
+        <w:fldChar w:fldCharType="separate"/>
+      </w:r>
+      <w:r>
+        <w:fldChar w:fldCharType="end"/>
       </w:r>
     </w:p>
     <w:p>
@@ -1638,6 +1677,167 @@
         </w:tabs>
         <w:spacing w:line="276" w:lineRule="auto"/>
         <w:rPr>
+          <w:rStyle w:val="Hyperlink"/>
+          <w:rFonts w:ascii="Georgia" w:eastAsia="Batang" w:hAnsi="Georgia"/>
+          <w:iCs/>
+          <w:spacing w:val="-6"/>
+          <w:sz w:val="21"/>
+          <w:szCs w:val="28"/>
+        </w:rPr>
+      </w:pPr>
+      <w:r>
+        <w:rPr>
+          <w:rFonts w:ascii="Georgia" w:eastAsia="Batang" w:hAnsi="Georgia"/>
+          <w:iCs/>
+          <w:spacing w:val="-6"/>
+          <w:sz w:val="21"/>
+          <w:szCs w:val="28"/>
+        </w:rPr>
+        <w:t>Auditing and Generating Synthetic Data with Controllable Trust Trade-offs</w:t>
+      </w:r>
+      <w:r>
+        <w:rPr>
+          <w:rFonts w:ascii="Georgia" w:eastAsia="Batang" w:hAnsi="Georgia"/>
+          <w:iCs/>
+          <w:spacing w:val="-6"/>
+          <w:sz w:val="21"/>
+          <w:szCs w:val="28"/>
+        </w:rPr>
+        <w:tab/>
+      </w:r>
+      <w:hyperlink r:id="rId14" w:history="1">
+        <w:r>
+          <w:rPr>
+            <w:rStyle w:val="Hyperlink"/>
+            <w:rFonts w:ascii="Georgia" w:eastAsia="Batang" w:hAnsi="Georgia"/>
+            <w:iCs/>
+            <w:spacing w:val="-6"/>
+            <w:sz w:val="21"/>
+            <w:szCs w:val="28"/>
+          </w:rPr>
+          <w:t>IEEE JETCAS</w:t>
+        </w:r>
+      </w:hyperlink>
+    </w:p>
+    <w:p>
+      <w:pPr>
+        <w:tabs>
+          <w:tab w:val="left" w:pos="720"/>
+          <w:tab w:val="right" w:pos="10080"/>
+        </w:tabs>
+        <w:spacing w:line="276" w:lineRule="auto"/>
+        <w:rPr>
+          <w:rFonts w:ascii="Georgia" w:eastAsia="Batang" w:hAnsi="Georgia"/>
+          <w:i/>
+          <w:spacing w:val="-6"/>
+          <w:sz w:val="20"/>
+        </w:rPr>
+      </w:pPr>
+      <w:r>
+        <w:rPr>
+          <w:rFonts w:ascii="Georgia" w:eastAsia="Batang" w:hAnsi="Georgia"/>
+          <w:i/>
+          <w:spacing w:val="-6"/>
+          <w:sz w:val="20"/>
+        </w:rPr>
+        <w:t xml:space="preserve">Brian Belgodere, Pierre Dognin, Adam Ivankay, Igor Melnyk, Youssef Mroueh, </w:t>
+      </w:r>
+    </w:p>
+    <w:p>
+      <w:pPr>
+        <w:tabs>
+          <w:tab w:val="left" w:pos="720"/>
+          <w:tab w:val="right" w:pos="10080"/>
+        </w:tabs>
+        <w:spacing w:line="276" w:lineRule="auto"/>
+        <w:rPr>
+          <w:rFonts w:ascii="Georgia" w:eastAsia="Batang" w:hAnsi="Georgia"/>
+          <w:i/>
+          <w:spacing w:val="-6"/>
+          <w:sz w:val="20"/>
+        </w:rPr>
+      </w:pPr>
+      <w:r>
+        <w:rPr>
+          <w:rFonts w:ascii="Georgia" w:eastAsia="Batang" w:hAnsi="Georgia"/>
+          <w:i/>
+          <w:spacing w:val="-6"/>
+          <w:sz w:val="20"/>
+        </w:rPr>
+        <w:t xml:space="preserve">Aleksandra Mojsilovic, Jiri Navartil, Apoorva Nitsure, Inkit Padhi, Mattia Rigotti, </w:t>
+      </w:r>
+    </w:p>
+    <w:p>
+      <w:pPr>
+        <w:tabs>
+          <w:tab w:val="left" w:pos="720"/>
+          <w:tab w:val="right" w:pos="10080"/>
+        </w:tabs>
+        <w:spacing w:line="276" w:lineRule="auto"/>
+        <w:rPr>
+          <w:rFonts w:ascii="Georgia" w:eastAsia="Batang" w:hAnsi="Georgia"/>
+          <w:iCs/>
+          <w:spacing w:val="-6"/>
+          <w:sz w:val="21"/>
+          <w:szCs w:val="28"/>
+        </w:rPr>
+      </w:pPr>
+      <w:r>
+        <w:rPr>
+          <w:rFonts w:ascii="Georgia" w:eastAsia="Batang" w:hAnsi="Georgia"/>
+          <w:i/>
+          <w:spacing w:val="-6"/>
+          <w:sz w:val="20"/>
+        </w:rPr>
+        <w:t xml:space="preserve">Jerret Ross, </w:t>
+      </w:r>
+      <w:r>
+        <w:rPr>
+          <w:rFonts w:ascii="Georgia" w:eastAsia="Batang" w:hAnsi="Georgia"/>
+          <w:b/>
+          <w:bCs/>
+          <w:i/>
+          <w:spacing w:val="-6"/>
+          <w:sz w:val="20"/>
+        </w:rPr>
+        <w:t>Yair Schiff</w:t>
+      </w:r>
+      <w:r>
+        <w:rPr>
+          <w:rFonts w:ascii="Georgia" w:eastAsia="Batang" w:hAnsi="Georgia"/>
+          <w:i/>
+          <w:spacing w:val="-6"/>
+          <w:sz w:val="20"/>
+        </w:rPr>
+        <w:t>, Radhika Vedpathak, Richard A. Young</w:t>
+      </w:r>
+    </w:p>
+    <w:p>
+      <w:pPr>
+        <w:tabs>
+          <w:tab w:val="left" w:pos="720"/>
+          <w:tab w:val="left" w:pos="1440"/>
+          <w:tab w:val="right" w:pos="10080"/>
+        </w:tabs>
+        <w:spacing w:line="276" w:lineRule="auto"/>
+        <w:rPr>
+          <w:rFonts w:ascii="Georgia" w:hAnsi="Georgia"/>
+          <w:b/>
+          <w:smallCaps/>
+          <w:spacing w:val="-6"/>
+          <w:sz w:val="14"/>
+          <w:szCs w:val="14"/>
+        </w:rPr>
+      </w:pPr>
+    </w:p>
+    <w:p>
+      <w:pPr>
+        <w:tabs>
+          <w:tab w:val="left" w:pos="720"/>
+          <w:tab w:val="right" w:pos="10080"/>
+        </w:tabs>
+        <w:spacing w:line="276" w:lineRule="auto"/>
+        <w:rPr>
           <w:rFonts w:ascii="Georgia" w:eastAsia="Batang" w:hAnsi="Georgia"/>
           <w:spacing w:val="-6"/>
           <w:sz w:val="21"/>
@@ -1664,7 +1864,7 @@
         </w:rPr>
         <w:tab/>
       </w:r>
-      <w:hyperlink r:id="rId14" w:history="1">
+      <w:hyperlink r:id="rId15" w:history="1">
         <w:r>
           <w:rPr>
             <w:rStyle w:val="Hyperlink"/>
@@ -1809,7 +2009,7 @@
         </w:rPr>
         <w:tab/>
       </w:r>
-      <w:hyperlink r:id="rId15" w:history="1">
+      <w:hyperlink r:id="rId16" w:history="1">
         <w:r>
           <w:rPr>
             <w:rStyle w:val="Hyperlink"/>
@@ -1922,200 +2122,6 @@
           <w:szCs w:val="28"/>
         </w:rPr>
         <w:t>InfoDiffusion: Representation Learning</w:t>
-      </w:r>
-      <w:r>
-        <w:rPr>
-          <w:rFonts w:ascii="Georgia" w:eastAsia="Batang" w:hAnsi="Georgia"/>
-          <w:iCs/>
-          <w:spacing w:val="-6"/>
-          <w:sz w:val="21"/>
-          <w:szCs w:val="28"/>
-        </w:rPr>
-        <w:tab/>
-      </w:r>
-      <w:hyperlink r:id="rId16" w:history="1">
-        <w:r>
-          <w:rPr>
-            <w:rStyle w:val="Hyperlink"/>
-            <w:rFonts w:ascii="Georgia" w:eastAsia="Batang" w:hAnsi="Georgia"/>
-            <w:iCs/>
-            <w:spacing w:val="-6"/>
-            <w:sz w:val="21"/>
-            <w:szCs w:val="28"/>
-          </w:rPr>
-          <w:t>ICML 2023</w:t>
-        </w:r>
-      </w:hyperlink>
-    </w:p>
-    <w:p>
-      <w:pPr>
-        <w:tabs>
-          <w:tab w:val="left" w:pos="720"/>
-          <w:tab w:val="right" w:pos="10080"/>
-        </w:tabs>
-        <w:spacing w:line="276" w:lineRule="auto"/>
-        <w:rPr>
-          <w:rFonts w:ascii="Georgia" w:eastAsia="Batang" w:hAnsi="Georgia"/>
-          <w:spacing w:val="-6"/>
-          <w:sz w:val="21"/>
-          <w:szCs w:val="28"/>
-        </w:rPr>
-      </w:pPr>
-      <w:r>
-        <w:rPr>
-          <w:rFonts w:ascii="Georgia" w:eastAsia="Batang" w:hAnsi="Georgia"/>
-          <w:iCs/>
-          <w:spacing w:val="-6"/>
-          <w:sz w:val="21"/>
-          <w:szCs w:val="28"/>
-        </w:rPr>
-        <w:t>Using Information Maximizing Diffusion Models</w:t>
-      </w:r>
-      <w:r>
-        <w:rPr>
-          <w:rFonts w:ascii="Georgia" w:eastAsia="Batang" w:hAnsi="Georgia"/>
-          <w:iCs/>
-          <w:spacing w:val="-6"/>
-          <w:sz w:val="21"/>
-          <w:szCs w:val="28"/>
-        </w:rPr>
-        <w:tab/>
-      </w:r>
-    </w:p>
-    <w:p>
-      <w:pPr>
-        <w:tabs>
-          <w:tab w:val="left" w:pos="720"/>
-          <w:tab w:val="right" w:pos="10080"/>
-        </w:tabs>
-        <w:spacing w:line="276" w:lineRule="auto"/>
-        <w:rPr>
-          <w:rFonts w:ascii="Georgia" w:eastAsia="Batang" w:hAnsi="Georgia"/>
-          <w:i/>
-          <w:spacing w:val="-6"/>
-          <w:sz w:val="20"/>
-          <w:szCs w:val="20"/>
-        </w:rPr>
-      </w:pPr>
-      <w:r>
-        <w:rPr>
-          <w:rFonts w:ascii="Georgia" w:eastAsia="Batang" w:hAnsi="Georgia"/>
-          <w:i/>
-          <w:spacing w:val="-6"/>
-          <w:sz w:val="20"/>
-          <w:szCs w:val="20"/>
-        </w:rPr>
-        <w:t xml:space="preserve">Yingheng Wang, </w:t>
-      </w:r>
-      <w:r>
-        <w:rPr>
-          <w:rFonts w:ascii="Georgia" w:eastAsia="Batang" w:hAnsi="Georgia"/>
-          <w:b/>
-          <w:bCs/>
-          <w:i/>
-          <w:spacing w:val="-6"/>
-          <w:sz w:val="20"/>
-          <w:szCs w:val="20"/>
-        </w:rPr>
-        <w:t>Yair Schiff</w:t>
-      </w:r>
-      <w:r>
-        <w:rPr>
-          <w:rFonts w:ascii="Georgia" w:eastAsia="Batang" w:hAnsi="Georgia"/>
-          <w:i/>
-          <w:spacing w:val="-6"/>
-          <w:sz w:val="20"/>
-          <w:szCs w:val="20"/>
-        </w:rPr>
-        <w:t>, Aaron Gokaslan, Weishen Pan,</w:t>
-      </w:r>
-      <w:r>
-        <w:rPr>
-          <w:rFonts w:ascii="Georgia" w:eastAsia="Batang" w:hAnsi="Georgia"/>
-          <w:i/>
-          <w:spacing w:val="-6"/>
-          <w:sz w:val="20"/>
-          <w:szCs w:val="20"/>
-        </w:rPr>
-        <w:t xml:space="preserve"> </w:t>
-      </w:r>
-      <w:r>
-        <w:rPr>
-          <w:rFonts w:ascii="Georgia" w:eastAsia="Batang" w:hAnsi="Georgia"/>
-          <w:i/>
-          <w:spacing w:val="-6"/>
-          <w:sz w:val="20"/>
-          <w:szCs w:val="20"/>
-        </w:rPr>
-        <w:t>Fei Wang,</w:t>
-      </w:r>
-    </w:p>
-    <w:p>
-      <w:pPr>
-        <w:tabs>
-          <w:tab w:val="left" w:pos="720"/>
-          <w:tab w:val="right" w:pos="10080"/>
-        </w:tabs>
-        <w:spacing w:line="276" w:lineRule="auto"/>
-        <w:rPr>
-          <w:rFonts w:ascii="Georgia" w:eastAsia="Batang" w:hAnsi="Georgia"/>
-          <w:i/>
-          <w:spacing w:val="-6"/>
-          <w:sz w:val="20"/>
-          <w:szCs w:val="20"/>
-        </w:rPr>
-      </w:pPr>
-      <w:r>
-        <w:rPr>
-          <w:rFonts w:ascii="Georgia" w:eastAsia="Batang" w:hAnsi="Georgia"/>
-          <w:i/>
-          <w:spacing w:val="-6"/>
-          <w:sz w:val="20"/>
-          <w:szCs w:val="20"/>
-        </w:rPr>
-        <w:t xml:space="preserve"> Christopher De Sa, Volodymyr Kuleshov</w:t>
-      </w:r>
-    </w:p>
-    <w:p>
-      <w:pPr>
-        <w:tabs>
-          <w:tab w:val="left" w:pos="720"/>
-          <w:tab w:val="right" w:pos="10080"/>
-        </w:tabs>
-        <w:spacing w:line="276" w:lineRule="auto"/>
-        <w:rPr>
-          <w:rFonts w:ascii="Georgia" w:eastAsia="Batang" w:hAnsi="Georgia"/>
-          <w:iCs/>
-          <w:spacing w:val="-6"/>
-          <w:sz w:val="14"/>
-          <w:szCs w:val="14"/>
-        </w:rPr>
-      </w:pPr>
-    </w:p>
-    <w:p>
-      <w:pPr>
-        <w:tabs>
-          <w:tab w:val="left" w:pos="720"/>
-          <w:tab w:val="right" w:pos="10080"/>
-        </w:tabs>
-        <w:spacing w:line="276" w:lineRule="auto"/>
-        <w:rPr>
-          <w:rFonts w:ascii="Georgia" w:eastAsia="Batang" w:hAnsi="Georgia"/>
-          <w:iCs/>
-          <w:spacing w:val="-6"/>
-          <w:sz w:val="21"/>
-          <w:szCs w:val="28"/>
-        </w:rPr>
-      </w:pPr>
-      <w:r>
-        <w:rPr>
-          <w:rFonts w:ascii="Georgia" w:eastAsia="Batang" w:hAnsi="Georgia"/>
-          <w:iCs/>
-          <w:spacing w:val="-6"/>
-          <w:sz w:val="21"/>
-          <w:szCs w:val="28"/>
-        </w:rPr>
-        <w:t>Semi-Autoregressive Energy Flows: Exploring Likelihood-Free</w:t>
       </w:r>
       <w:r>
         <w:rPr>
@@ -2163,7 +2169,17 @@
           <w:sz w:val="21"/>
           <w:szCs w:val="28"/>
         </w:rPr>
-        <w:t>Training of Normalizing Flows</w:t>
+        <w:t>Using Information Maximizing Diffusion Models</w:t>
+      </w:r>
+      <w:r>
+        <w:rPr>
+          <w:rFonts w:ascii="Georgia" w:eastAsia="Batang" w:hAnsi="Georgia"/>
+          <w:iCs/>
+          <w:spacing w:val="-6"/>
+          <w:sz w:val="21"/>
+          <w:szCs w:val="28"/>
+        </w:rPr>
+        <w:tab/>
       </w:r>
     </w:p>
     <w:p>
@@ -2189,7 +2205,7 @@
           <w:sz w:val="20"/>
           <w:szCs w:val="20"/>
         </w:rPr>
-        <w:t xml:space="preserve">Phillip Si, Zeyi Chen, Subham Sekhar Sahoo, </w:t>
+        <w:t xml:space="preserve">Yingheng Wang, </w:t>
       </w:r>
       <w:r>
         <w:rPr>
@@ -2211,7 +2227,53 @@
           <w:sz w:val="20"/>
           <w:szCs w:val="20"/>
         </w:rPr>
-        <w:t>, Volodymyr Kuleshov</w:t>
+        <w:t>, Aaron Gokaslan, Weishen Pan,</w:t>
+      </w:r>
+      <w:r>
+        <w:rPr>
+          <w:rFonts w:ascii="Georgia" w:eastAsia="Batang" w:hAnsi="Georgia"/>
+          <w:i/>
+          <w:spacing w:val="-6"/>
+          <w:sz w:val="20"/>
+          <w:szCs w:val="20"/>
+        </w:rPr>
+        <w:t xml:space="preserve"> </w:t>
+      </w:r>
+      <w:r>
+        <w:rPr>
+          <w:rFonts w:ascii="Georgia" w:eastAsia="Batang" w:hAnsi="Georgia"/>
+          <w:i/>
+          <w:spacing w:val="-6"/>
+          <w:sz w:val="20"/>
+          <w:szCs w:val="20"/>
+        </w:rPr>
+        <w:t>Fei Wang,</w:t>
+      </w:r>
+    </w:p>
+    <w:p>
+      <w:pPr>
+        <w:tabs>
+          <w:tab w:val="left" w:pos="720"/>
+          <w:tab w:val="right" w:pos="10080"/>
+        </w:tabs>
+        <w:spacing w:line="276" w:lineRule="auto"/>
+        <w:rPr>
+          <w:rFonts w:ascii="Georgia" w:eastAsia="Batang" w:hAnsi="Georgia"/>
+          <w:i/>
+          <w:spacing w:val="-6"/>
+          <w:sz w:val="20"/>
+          <w:szCs w:val="20"/>
+        </w:rPr>
+      </w:pPr>
+      <w:r>
+        <w:rPr>
+          <w:rFonts w:ascii="Georgia" w:eastAsia="Batang" w:hAnsi="Georgia"/>
+          <w:i/>
+          <w:spacing w:val="-6"/>
+          <w:sz w:val="20"/>
+          <w:szCs w:val="20"/>
+        </w:rPr>
+        <w:t xml:space="preserve"> Christopher De Sa, Volodymyr Kuleshov</w:t>
       </w:r>
     </w:p>
     <w:p>
@@ -2245,15 +2307,32 @@
           <w:szCs w:val="28"/>
         </w:rPr>
       </w:pPr>
-      <w:r>
-        <w:rPr>
-          <w:rFonts w:ascii="Georgia" w:eastAsia="Batang" w:hAnsi="Georgia"/>
-          <w:iCs/>
-          <w:spacing w:val="-6"/>
-          <w:sz w:val="21"/>
-          <w:szCs w:val="28"/>
-        </w:rPr>
-        <w:t>Learning with Stochastic Orders</w:t>
+    </w:p>
+    <w:p>
+      <w:pPr>
+        <w:tabs>
+          <w:tab w:val="left" w:pos="720"/>
+          <w:tab w:val="right" w:pos="10080"/>
+        </w:tabs>
+        <w:spacing w:line="276" w:lineRule="auto"/>
+        <w:rPr>
+          <w:rFonts w:ascii="Georgia" w:eastAsia="Batang" w:hAnsi="Georgia"/>
+          <w:iCs/>
+          <w:spacing w:val="-6"/>
+          <w:sz w:val="21"/>
+          <w:szCs w:val="28"/>
+        </w:rPr>
+      </w:pPr>
+      <w:r>
+        <w:rPr>
+          <w:rFonts w:ascii="Georgia" w:eastAsia="Batang" w:hAnsi="Georgia"/>
+          <w:iCs/>
+          <w:spacing w:val="-6"/>
+          <w:sz w:val="21"/>
+          <w:szCs w:val="28"/>
+        </w:rPr>
+        <w:lastRenderedPageBreak/>
+        <w:t>Semi-Autoregressive Energy Flows: Exploring Likelihood-Free</w:t>
       </w:r>
       <w:r>
         <w:rPr>
@@ -2275,7 +2354,7 @@
             <w:sz w:val="21"/>
             <w:szCs w:val="28"/>
           </w:rPr>
-          <w:t>ICLR 2023</w:t>
+          <w:t>ICML 2023</w:t>
         </w:r>
       </w:hyperlink>
     </w:p>
@@ -2288,13 +2367,29 @@
         <w:spacing w:line="276" w:lineRule="auto"/>
         <w:rPr>
           <w:rFonts w:ascii="Georgia" w:eastAsia="Batang" w:hAnsi="Georgia"/>
-          <w:i/>
-          <w:spacing w:val="-6"/>
-          <w:sz w:val="21"/>
-          <w:szCs w:val="28"/>
-        </w:rPr>
-      </w:pPr>
-      <w:r>
+          <w:spacing w:val="-6"/>
+          <w:sz w:val="21"/>
+          <w:szCs w:val="28"/>
+        </w:rPr>
+      </w:pPr>
+      <w:r>
+        <w:rPr>
+          <w:rFonts w:ascii="Georgia" w:eastAsia="Batang" w:hAnsi="Georgia"/>
+          <w:iCs/>
+          <w:spacing w:val="-6"/>
+          <w:sz w:val="21"/>
+          <w:szCs w:val="28"/>
+        </w:rPr>
+        <w:t>Training of Normalizing Flows</w:t>
+      </w:r>
+    </w:p>
+    <w:p>
+      <w:pPr>
+        <w:tabs>
+          <w:tab w:val="left" w:pos="720"/>
+          <w:tab w:val="right" w:pos="10080"/>
+        </w:tabs>
+        <w:spacing w:line="276" w:lineRule="auto"/>
         <w:rPr>
           <w:rFonts w:ascii="Georgia" w:eastAsia="Batang" w:hAnsi="Georgia"/>
           <w:i/>
@@ -2302,7 +2397,16 @@
           <w:sz w:val="20"/>
           <w:szCs w:val="20"/>
         </w:rPr>
-        <w:t xml:space="preserve">Carles Domingo-Enrich, </w:t>
+      </w:pPr>
+      <w:r>
+        <w:rPr>
+          <w:rFonts w:ascii="Georgia" w:eastAsia="Batang" w:hAnsi="Georgia"/>
+          <w:i/>
+          <w:spacing w:val="-6"/>
+          <w:sz w:val="20"/>
+          <w:szCs w:val="20"/>
+        </w:rPr>
+        <w:t xml:space="preserve">Phillip Si, Zeyi Chen, Subham Sekhar Sahoo, </w:t>
       </w:r>
       <w:r>
         <w:rPr>
@@ -2324,57 +2428,7 @@
           <w:sz w:val="20"/>
           <w:szCs w:val="20"/>
         </w:rPr>
-        <w:t>, Youssef Mroueh</w:t>
-      </w:r>
-      <w:r>
-        <w:rPr>
-          <w:rFonts w:ascii="Georgia" w:eastAsia="Batang" w:hAnsi="Georgia"/>
-          <w:iCs/>
-          <w:spacing w:val="-6"/>
-          <w:sz w:val="21"/>
-          <w:szCs w:val="28"/>
-        </w:rPr>
-        <w:tab/>
-      </w:r>
-      <w:r>
-        <w:rPr>
-          <w:rFonts w:ascii="Georgia" w:eastAsia="Batang" w:hAnsi="Georgia"/>
-          <w:i/>
-          <w:spacing w:val="-6"/>
-          <w:sz w:val="21"/>
-          <w:szCs w:val="28"/>
-        </w:rPr>
-        <w:t>(</w:t>
-      </w:r>
-      <w:r>
-        <w:rPr>
-          <w:rFonts w:ascii="Georgia" w:eastAsia="Batang" w:hAnsi="Georgia"/>
-          <w:i/>
-          <w:spacing w:val="-6"/>
-          <w:sz w:val="18"/>
-          <w:szCs w:val="22"/>
-        </w:rPr>
-        <w:t>Notable Top 25%</w:t>
-      </w:r>
-      <w:r>
-        <w:rPr>
-          <w:rFonts w:ascii="Georgia" w:eastAsia="Batang" w:hAnsi="Georgia"/>
-          <w:i/>
-          <w:spacing w:val="-6"/>
-          <w:sz w:val="18"/>
-          <w:szCs w:val="22"/>
-        </w:rPr>
-        <w:t xml:space="preserve"> acceptance</w:t>
-      </w:r>
-      <w:r>
-        <w:rPr>
-          <w:rFonts w:ascii="Georgia" w:eastAsia="Batang" w:hAnsi="Georgia"/>
-          <w:i/>
-          <w:spacing w:val="-6"/>
-          <w:sz w:val="18"/>
-          <w:szCs w:val="22"/>
-        </w:rPr>
-        <w:t>)</w:t>
+        <w:t>, Volodymyr Kuleshov</w:t>
       </w:r>
     </w:p>
     <w:p>
@@ -2402,21 +2456,21 @@
         <w:spacing w:line="276" w:lineRule="auto"/>
         <w:rPr>
           <w:rFonts w:ascii="Georgia" w:eastAsia="Batang" w:hAnsi="Georgia"/>
-          <w:spacing w:val="-6"/>
-          <w:sz w:val="21"/>
-          <w:szCs w:val="28"/>
-        </w:rPr>
-      </w:pPr>
-      <w:r>
-        <w:rPr>
-          <w:rFonts w:ascii="Georgia" w:eastAsia="Batang" w:hAnsi="Georgia"/>
-          <w:iCs/>
-          <w:spacing w:val="-6"/>
-          <w:sz w:val="21"/>
-          <w:szCs w:val="28"/>
-        </w:rPr>
-        <w:lastRenderedPageBreak/>
-        <w:t>Semi-Parametric Inducing Point Networks and Neural Processes</w:t>
+          <w:iCs/>
+          <w:spacing w:val="-6"/>
+          <w:sz w:val="21"/>
+          <w:szCs w:val="28"/>
+        </w:rPr>
+      </w:pPr>
+      <w:r>
+        <w:rPr>
+          <w:rFonts w:ascii="Georgia" w:eastAsia="Batang" w:hAnsi="Georgia"/>
+          <w:iCs/>
+          <w:spacing w:val="-6"/>
+          <w:sz w:val="21"/>
+          <w:szCs w:val="28"/>
+        </w:rPr>
+        <w:t>Learning with Stochastic Orders</w:t>
       </w:r>
       <w:r>
         <w:rPr>
@@ -2453,19 +2507,19 @@
           <w:rFonts w:ascii="Georgia" w:eastAsia="Batang" w:hAnsi="Georgia"/>
           <w:i/>
           <w:spacing w:val="-6"/>
+          <w:sz w:val="21"/>
+          <w:szCs w:val="28"/>
+        </w:rPr>
+      </w:pPr>
+      <w:r>
+        <w:rPr>
+          <w:rFonts w:ascii="Georgia" w:eastAsia="Batang" w:hAnsi="Georgia"/>
+          <w:i/>
+          <w:spacing w:val="-6"/>
           <w:sz w:val="20"/>
           <w:szCs w:val="20"/>
         </w:rPr>
-      </w:pPr>
-      <w:r>
-        <w:rPr>
-          <w:rFonts w:ascii="Georgia" w:eastAsia="Batang" w:hAnsi="Georgia"/>
-          <w:i/>
-          <w:spacing w:val="-6"/>
-          <w:sz w:val="20"/>
-          <w:szCs w:val="20"/>
-        </w:rPr>
-        <w:t xml:space="preserve">Richa Rastogi, </w:t>
+        <w:t xml:space="preserve">Carles Domingo-Enrich, </w:t>
       </w:r>
       <w:r>
         <w:rPr>
@@ -2487,6 +2541,168 @@
           <w:sz w:val="20"/>
           <w:szCs w:val="20"/>
         </w:rPr>
+        <w:t>, Youssef Mroueh</w:t>
+      </w:r>
+      <w:r>
+        <w:rPr>
+          <w:rFonts w:ascii="Georgia" w:eastAsia="Batang" w:hAnsi="Georgia"/>
+          <w:iCs/>
+          <w:spacing w:val="-6"/>
+          <w:sz w:val="21"/>
+          <w:szCs w:val="28"/>
+        </w:rPr>
+        <w:tab/>
+      </w:r>
+      <w:r>
+        <w:rPr>
+          <w:rFonts w:ascii="Georgia" w:eastAsia="Batang" w:hAnsi="Georgia"/>
+          <w:i/>
+          <w:spacing w:val="-6"/>
+          <w:sz w:val="21"/>
+          <w:szCs w:val="28"/>
+        </w:rPr>
+        <w:t>(</w:t>
+      </w:r>
+      <w:r>
+        <w:rPr>
+          <w:rFonts w:ascii="Georgia" w:eastAsia="Batang" w:hAnsi="Georgia"/>
+          <w:i/>
+          <w:spacing w:val="-6"/>
+          <w:sz w:val="18"/>
+          <w:szCs w:val="22"/>
+        </w:rPr>
+        <w:t>Notable Top 25%</w:t>
+      </w:r>
+      <w:r>
+        <w:rPr>
+          <w:rFonts w:ascii="Georgia" w:eastAsia="Batang" w:hAnsi="Georgia"/>
+          <w:i/>
+          <w:spacing w:val="-6"/>
+          <w:sz w:val="18"/>
+          <w:szCs w:val="22"/>
+        </w:rPr>
+        <w:t xml:space="preserve"> acceptance</w:t>
+      </w:r>
+      <w:r>
+        <w:rPr>
+          <w:rFonts w:ascii="Georgia" w:eastAsia="Batang" w:hAnsi="Georgia"/>
+          <w:i/>
+          <w:spacing w:val="-6"/>
+          <w:sz w:val="18"/>
+          <w:szCs w:val="22"/>
+        </w:rPr>
+        <w:t>)</w:t>
+      </w:r>
+    </w:p>
+    <w:p>
+      <w:pPr>
+        <w:tabs>
+          <w:tab w:val="left" w:pos="720"/>
+          <w:tab w:val="right" w:pos="10080"/>
+        </w:tabs>
+        <w:spacing w:line="276" w:lineRule="auto"/>
+        <w:rPr>
+          <w:rFonts w:ascii="Georgia" w:eastAsia="Batang" w:hAnsi="Georgia"/>
+          <w:iCs/>
+          <w:spacing w:val="-6"/>
+          <w:sz w:val="14"/>
+          <w:szCs w:val="14"/>
+        </w:rPr>
+      </w:pPr>
+    </w:p>
+    <w:p>
+      <w:pPr>
+        <w:tabs>
+          <w:tab w:val="left" w:pos="720"/>
+          <w:tab w:val="right" w:pos="10080"/>
+        </w:tabs>
+        <w:spacing w:line="276" w:lineRule="auto"/>
+        <w:rPr>
+          <w:rFonts w:ascii="Georgia" w:eastAsia="Batang" w:hAnsi="Georgia"/>
+          <w:spacing w:val="-6"/>
+          <w:sz w:val="21"/>
+          <w:szCs w:val="28"/>
+        </w:rPr>
+      </w:pPr>
+      <w:r>
+        <w:rPr>
+          <w:rFonts w:ascii="Georgia" w:eastAsia="Batang" w:hAnsi="Georgia"/>
+          <w:iCs/>
+          <w:spacing w:val="-6"/>
+          <w:sz w:val="21"/>
+          <w:szCs w:val="28"/>
+        </w:rPr>
+        <w:t>Semi-Parametric Inducing Point Networks and Neural Processes</w:t>
+      </w:r>
+      <w:r>
+        <w:rPr>
+          <w:rFonts w:ascii="Georgia" w:eastAsia="Batang" w:hAnsi="Georgia"/>
+          <w:iCs/>
+          <w:spacing w:val="-6"/>
+          <w:sz w:val="21"/>
+          <w:szCs w:val="28"/>
+        </w:rPr>
+        <w:tab/>
+      </w:r>
+      <w:hyperlink r:id="rId20" w:history="1">
+        <w:r>
+          <w:rPr>
+            <w:rStyle w:val="Hyperlink"/>
+            <w:rFonts w:ascii="Georgia" w:eastAsia="Batang" w:hAnsi="Georgia"/>
+            <w:iCs/>
+            <w:spacing w:val="-6"/>
+            <w:sz w:val="21"/>
+            <w:szCs w:val="28"/>
+          </w:rPr>
+          <w:t>ICLR 2023</w:t>
+        </w:r>
+      </w:hyperlink>
+    </w:p>
+    <w:p>
+      <w:pPr>
+        <w:tabs>
+          <w:tab w:val="left" w:pos="720"/>
+          <w:tab w:val="right" w:pos="10080"/>
+        </w:tabs>
+        <w:spacing w:line="276" w:lineRule="auto"/>
+        <w:rPr>
+          <w:rFonts w:ascii="Georgia" w:eastAsia="Batang" w:hAnsi="Georgia"/>
+          <w:i/>
+          <w:spacing w:val="-6"/>
+          <w:sz w:val="20"/>
+          <w:szCs w:val="20"/>
+        </w:rPr>
+      </w:pPr>
+      <w:r>
+        <w:rPr>
+          <w:rFonts w:ascii="Georgia" w:eastAsia="Batang" w:hAnsi="Georgia"/>
+          <w:i/>
+          <w:spacing w:val="-6"/>
+          <w:sz w:val="20"/>
+          <w:szCs w:val="20"/>
+        </w:rPr>
+        <w:t xml:space="preserve">Richa Rastogi, </w:t>
+      </w:r>
+      <w:r>
+        <w:rPr>
+          <w:rFonts w:ascii="Georgia" w:eastAsia="Batang" w:hAnsi="Georgia"/>
+          <w:b/>
+          <w:bCs/>
+          <w:i/>
+          <w:spacing w:val="-6"/>
+          <w:sz w:val="20"/>
+          <w:szCs w:val="20"/>
+        </w:rPr>
+        <w:t>Yair Schiff</w:t>
+      </w:r>
+      <w:r>
+        <w:rPr>
+          <w:rFonts w:ascii="Georgia" w:eastAsia="Batang" w:hAnsi="Georgia"/>
+          <w:i/>
+          <w:spacing w:val="-6"/>
+          <w:sz w:val="20"/>
+          <w:szCs w:val="20"/>
+        </w:rPr>
         <w:t>, Alon Hacohen, Zhaozhi Li, Ian Lee, Yuntian Deng,</w:t>
       </w:r>
       <w:r>
@@ -2537,8 +2753,8 @@
           <w:rFonts w:ascii="Georgia" w:eastAsia="Batang" w:hAnsi="Georgia"/>
           <w:iCs/>
           <w:spacing w:val="-6"/>
-          <w:sz w:val="21"/>
-          <w:szCs w:val="28"/>
+          <w:sz w:val="14"/>
+          <w:szCs w:val="14"/>
         </w:rPr>
       </w:pPr>
     </w:p>
@@ -2576,7 +2792,7 @@
         </w:rPr>
         <w:tab/>
       </w:r>
-      <w:hyperlink r:id="rId20" w:history="1">
+      <w:hyperlink r:id="rId21" w:history="1">
         <w:r>
           <w:rPr>
             <w:rStyle w:val="Hyperlink"/>
@@ -2838,7 +3054,7 @@
         </w:rPr>
         <w:tab/>
       </w:r>
-      <w:hyperlink r:id="rId21" w:history="1">
+      <w:hyperlink r:id="rId22" w:history="1">
         <w:r>
           <w:rPr>
             <w:rStyle w:val="Hyperlink"/>
@@ -3038,7 +3254,7 @@
         </w:rPr>
         <w:tab/>
       </w:r>
-      <w:hyperlink r:id="rId22" w:history="1">
+      <w:hyperlink r:id="rId23" w:history="1">
         <w:r>
           <w:rPr>
             <w:rStyle w:val="Hyperlink"/>
@@ -3346,7 +3562,7 @@
         </w:rPr>
         <w:tab/>
       </w:r>
-      <w:hyperlink r:id="rId23" w:history="1">
+      <w:hyperlink r:id="rId24" w:history="1">
         <w:r>
           <w:rPr>
             <w:rStyle w:val="Hyperlink"/>
@@ -3552,7 +3768,7 @@
         </w:rPr>
         <w:tab/>
       </w:r>
-      <w:hyperlink r:id="rId24" w:history="1">
+      <w:hyperlink r:id="rId25" w:history="1">
         <w:r>
           <w:rPr>
             <w:rStyle w:val="Hyperlink"/>
@@ -3966,7 +4182,7 @@
         </w:rPr>
         <w:tab/>
       </w:r>
-      <w:hyperlink r:id="rId25" w:history="1">
+      <w:hyperlink r:id="rId26" w:history="1">
         <w:r>
           <w:rPr>
             <w:rStyle w:val="Hyperlink"/>
@@ -4532,7 +4748,7 @@
         </w:rPr>
         <w:tab/>
       </w:r>
-      <w:hyperlink r:id="rId26" w:history="1">
+      <w:hyperlink r:id="rId27" w:history="1">
         <w:r>
           <w:rPr>
             <w:rStyle w:val="Hyperlink"/>
@@ -4597,7 +4813,7 @@
         </w:rPr>
         <w:tab/>
       </w:r>
-      <w:hyperlink r:id="rId27" w:history="1">
+      <w:hyperlink r:id="rId28" w:history="1">
         <w:r>
           <w:rPr>
             <w:rStyle w:val="Hyperlink"/>
@@ -4707,7 +4923,7 @@
         </w:rPr>
         <w:tab/>
       </w:r>
-      <w:hyperlink r:id="rId28" w:history="1">
+      <w:hyperlink r:id="rId29" w:history="1">
         <w:r>
           <w:rPr>
             <w:rStyle w:val="Hyperlink"/>
@@ -4907,7 +5123,7 @@
         </w:rPr>
         <w:tab/>
       </w:r>
-      <w:hyperlink r:id="rId29" w:history="1">
+      <w:hyperlink r:id="rId30" w:history="1">
         <w:r>
           <w:rPr>
             <w:rStyle w:val="Hyperlink"/>
@@ -5103,7 +5319,7 @@
         </w:rPr>
         <w:tab/>
       </w:r>
-      <w:hyperlink r:id="rId30" w:history="1">
+      <w:hyperlink r:id="rId31" w:history="1">
         <w:r>
           <w:rPr>
             <w:rStyle w:val="Hyperlink"/>
@@ -5308,14 +5524,31 @@
           <w:szCs w:val="28"/>
         </w:rPr>
       </w:pPr>
-      <w:r>
-        <w:rPr>
-          <w:rFonts w:ascii="Georgia" w:eastAsia="Batang" w:hAnsi="Georgia"/>
-          <w:iCs/>
-          <w:spacing w:val="-6"/>
-          <w:sz w:val="21"/>
-          <w:szCs w:val="28"/>
-        </w:rPr>
+    </w:p>
+    <w:p>
+      <w:pPr>
+        <w:tabs>
+          <w:tab w:val="left" w:pos="720"/>
+          <w:tab w:val="right" w:pos="10080"/>
+        </w:tabs>
+        <w:spacing w:line="276" w:lineRule="auto"/>
+        <w:rPr>
+          <w:rFonts w:ascii="Georgia" w:eastAsia="Batang" w:hAnsi="Georgia"/>
+          <w:iCs/>
+          <w:spacing w:val="-6"/>
+          <w:sz w:val="21"/>
+          <w:szCs w:val="28"/>
+        </w:rPr>
+      </w:pPr>
+      <w:r>
+        <w:rPr>
+          <w:rFonts w:ascii="Georgia" w:eastAsia="Batang" w:hAnsi="Georgia"/>
+          <w:iCs/>
+          <w:spacing w:val="-6"/>
+          <w:sz w:val="21"/>
+          <w:szCs w:val="28"/>
+        </w:rPr>
+        <w:lastRenderedPageBreak/>
         <w:t>Alleviating Noisy Data in Image Captioning with Cooperative Distillation</w:t>
       </w:r>
       <w:r>
@@ -5328,7 +5561,7 @@
         </w:rPr>
         <w:tab/>
       </w:r>
-      <w:hyperlink r:id="rId31" w:history="1">
+      <w:hyperlink r:id="rId32" w:history="1">
         <w:r>
           <w:rPr>
             <w:rStyle w:val="Hyperlink"/>
@@ -5725,15 +5958,7 @@
           <w:szCs w:val="32"/>
         </w:rPr>
       </w:pPr>
-    </w:p>
-    <w:p>
-      <w:pPr>
-        <w:tabs>
-          <w:tab w:val="left" w:pos="720"/>
-          <w:tab w:val="left" w:pos="1440"/>
-          <w:tab w:val="right" w:pos="10080"/>
-        </w:tabs>
-        <w:spacing w:line="276" w:lineRule="auto"/>
+      <w:r>
         <w:rPr>
           <w:rFonts w:ascii="Georgia" w:hAnsi="Georgia"/>
           <w:b/>
@@ -5742,61 +5967,32 @@
           <w:sz w:val="22"/>
           <w:szCs w:val="32"/>
         </w:rPr>
-      </w:pPr>
+        <w:t>Preprints</w:t>
+      </w:r>
     </w:p>
     <w:p>
       <w:pPr>
         <w:tabs>
           <w:tab w:val="left" w:pos="720"/>
-          <w:tab w:val="left" w:pos="1440"/>
-          <w:tab w:val="right" w:pos="10080"/>
-        </w:tabs>
-        <w:spacing w:line="276" w:lineRule="auto"/>
-        <w:rPr>
-          <w:rFonts w:ascii="Georgia" w:hAnsi="Georgia"/>
-          <w:b/>
-          <w:smallCaps/>
-          <w:spacing w:val="-6"/>
-          <w:sz w:val="22"/>
-          <w:szCs w:val="32"/>
-        </w:rPr>
-      </w:pPr>
-      <w:r>
-        <w:rPr>
-          <w:rFonts w:ascii="Georgia" w:hAnsi="Georgia"/>
-          <w:b/>
-          <w:smallCaps/>
-          <w:spacing w:val="-6"/>
-          <w:sz w:val="22"/>
-          <w:szCs w:val="32"/>
-        </w:rPr>
-        <w:t>Preprints</w:t>
-      </w:r>
-    </w:p>
-    <w:p>
-      <w:pPr>
-        <w:tabs>
-          <w:tab w:val="left" w:pos="720"/>
-          <w:tab w:val="right" w:pos="10080"/>
-        </w:tabs>
-        <w:spacing w:line="276" w:lineRule="auto"/>
-        <w:rPr>
-          <w:rFonts w:ascii="Georgia" w:eastAsia="Batang" w:hAnsi="Georgia"/>
-          <w:iCs/>
-          <w:spacing w:val="-6"/>
-          <w:sz w:val="21"/>
-          <w:szCs w:val="28"/>
-        </w:rPr>
-      </w:pPr>
-      <w:r>
-        <w:rPr>
-          <w:rFonts w:ascii="Georgia" w:eastAsia="Batang" w:hAnsi="Georgia"/>
-          <w:iCs/>
-          <w:spacing w:val="-6"/>
-          <w:sz w:val="21"/>
-          <w:szCs w:val="28"/>
-        </w:rPr>
-        <w:lastRenderedPageBreak/>
+          <w:tab w:val="right" w:pos="10080"/>
+        </w:tabs>
+        <w:spacing w:line="276" w:lineRule="auto"/>
+        <w:rPr>
+          <w:rFonts w:ascii="Georgia" w:eastAsia="Batang" w:hAnsi="Georgia"/>
+          <w:iCs/>
+          <w:spacing w:val="-6"/>
+          <w:sz w:val="21"/>
+          <w:szCs w:val="28"/>
+        </w:rPr>
+      </w:pPr>
+      <w:r>
+        <w:rPr>
+          <w:rFonts w:ascii="Georgia" w:eastAsia="Batang" w:hAnsi="Georgia"/>
+          <w:iCs/>
+          <w:spacing w:val="-6"/>
+          <w:sz w:val="21"/>
+          <w:szCs w:val="28"/>
+        </w:rPr>
         <w:t xml:space="preserve">Cross-species plant genomes modeling at single nucleotide resolution </w:t>
       </w:r>
       <w:r>
@@ -5809,7 +6005,7 @@
         </w:rPr>
         <w:tab/>
       </w:r>
-      <w:hyperlink r:id="rId32" w:history="1">
+      <w:hyperlink r:id="rId33" w:history="1">
         <w:r>
           <w:rPr>
             <w:rStyle w:val="Hyperlink"/>
@@ -5941,164 +6137,6 @@
           <w:szCs w:val="28"/>
         </w:rPr>
         <w:t>Edward S. Buckler, Volodymyr Kuleshov</w:t>
-      </w:r>
-    </w:p>
-    <w:p>
-      <w:pPr>
-        <w:tabs>
-          <w:tab w:val="left" w:pos="720"/>
-          <w:tab w:val="right" w:pos="10080"/>
-        </w:tabs>
-        <w:spacing w:line="276" w:lineRule="auto"/>
-        <w:rPr>
-          <w:rFonts w:ascii="Georgia" w:eastAsia="Batang" w:hAnsi="Georgia"/>
-          <w:iCs/>
-          <w:spacing w:val="-6"/>
-          <w:sz w:val="21"/>
-          <w:szCs w:val="28"/>
-        </w:rPr>
-      </w:pPr>
-    </w:p>
-    <w:p>
-      <w:pPr>
-        <w:tabs>
-          <w:tab w:val="left" w:pos="720"/>
-          <w:tab w:val="right" w:pos="10080"/>
-        </w:tabs>
-        <w:spacing w:line="276" w:lineRule="auto"/>
-        <w:rPr>
-          <w:rStyle w:val="Hyperlink"/>
-          <w:rFonts w:ascii="Georgia" w:eastAsia="Batang" w:hAnsi="Georgia"/>
-          <w:iCs/>
-          <w:spacing w:val="-6"/>
-          <w:sz w:val="21"/>
-          <w:szCs w:val="28"/>
-        </w:rPr>
-      </w:pPr>
-      <w:r>
-        <w:rPr>
-          <w:rFonts w:ascii="Georgia" w:eastAsia="Batang" w:hAnsi="Georgia"/>
-          <w:iCs/>
-          <w:spacing w:val="-6"/>
-          <w:sz w:val="21"/>
-          <w:szCs w:val="28"/>
-        </w:rPr>
-        <w:t>Auditing and Generating Synthetic Data with Controllable Trust Trade-offs</w:t>
-      </w:r>
-      <w:r>
-        <w:rPr>
-          <w:rFonts w:ascii="Georgia" w:eastAsia="Batang" w:hAnsi="Georgia"/>
-          <w:iCs/>
-          <w:spacing w:val="-6"/>
-          <w:sz w:val="21"/>
-          <w:szCs w:val="28"/>
-        </w:rPr>
-        <w:tab/>
-      </w:r>
-      <w:hyperlink r:id="rId33" w:history="1">
-        <w:r>
-          <w:rPr>
-            <w:rStyle w:val="Hyperlink"/>
-            <w:rFonts w:ascii="Georgia" w:eastAsia="Batang" w:hAnsi="Georgia"/>
-            <w:iCs/>
-            <w:spacing w:val="-6"/>
-            <w:sz w:val="21"/>
-            <w:szCs w:val="28"/>
-          </w:rPr>
-          <w:t>arXiv</w:t>
-        </w:r>
-      </w:hyperlink>
-    </w:p>
-    <w:p>
-      <w:pPr>
-        <w:tabs>
-          <w:tab w:val="left" w:pos="720"/>
-          <w:tab w:val="right" w:pos="10080"/>
-        </w:tabs>
-        <w:spacing w:line="276" w:lineRule="auto"/>
-        <w:rPr>
-          <w:rFonts w:ascii="Georgia" w:eastAsia="Batang" w:hAnsi="Georgia"/>
-          <w:i/>
-          <w:spacing w:val="-6"/>
-          <w:sz w:val="20"/>
-        </w:rPr>
-      </w:pPr>
-      <w:r>
-        <w:rPr>
-          <w:rFonts w:ascii="Georgia" w:eastAsia="Batang" w:hAnsi="Georgia"/>
-          <w:i/>
-          <w:spacing w:val="-6"/>
-          <w:sz w:val="20"/>
-        </w:rPr>
-        <w:t xml:space="preserve">Brian Belgodere, Pierre Dognin, Adam Ivankay, Igor Melnyk, Youssef Mroueh, </w:t>
-      </w:r>
-    </w:p>
-    <w:p>
-      <w:pPr>
-        <w:tabs>
-          <w:tab w:val="left" w:pos="720"/>
-          <w:tab w:val="right" w:pos="10080"/>
-        </w:tabs>
-        <w:spacing w:line="276" w:lineRule="auto"/>
-        <w:rPr>
-          <w:rFonts w:ascii="Georgia" w:eastAsia="Batang" w:hAnsi="Georgia"/>
-          <w:i/>
-          <w:spacing w:val="-6"/>
-          <w:sz w:val="20"/>
-        </w:rPr>
-      </w:pPr>
-      <w:r>
-        <w:rPr>
-          <w:rFonts w:ascii="Georgia" w:eastAsia="Batang" w:hAnsi="Georgia"/>
-          <w:i/>
-          <w:spacing w:val="-6"/>
-          <w:sz w:val="20"/>
-        </w:rPr>
-        <w:t xml:space="preserve">Aleksandra Mojsilovic, Jiri Navartil, Apoorva Nitsure, Inkit Padhi, Mattia Rigotti, </w:t>
-      </w:r>
-    </w:p>
-    <w:p>
-      <w:pPr>
-        <w:tabs>
-          <w:tab w:val="left" w:pos="720"/>
-          <w:tab w:val="right" w:pos="10080"/>
-        </w:tabs>
-        <w:spacing w:line="276" w:lineRule="auto"/>
-        <w:rPr>
-          <w:rFonts w:ascii="Georgia" w:eastAsia="Batang" w:hAnsi="Georgia"/>
-          <w:i/>
-          <w:spacing w:val="-6"/>
-          <w:sz w:val="20"/>
-        </w:rPr>
-      </w:pPr>
-      <w:r>
-        <w:rPr>
-          <w:rFonts w:ascii="Georgia" w:eastAsia="Batang" w:hAnsi="Georgia"/>
-          <w:i/>
-          <w:spacing w:val="-6"/>
-          <w:sz w:val="20"/>
-        </w:rPr>
-        <w:t xml:space="preserve">Jerret Ross, </w:t>
-      </w:r>
-      <w:r>
-        <w:rPr>
-          <w:rFonts w:ascii="Georgia" w:eastAsia="Batang" w:hAnsi="Georgia"/>
-          <w:b/>
-          <w:bCs/>
-          <w:i/>
-          <w:spacing w:val="-6"/>
-          <w:sz w:val="20"/>
-        </w:rPr>
-        <w:t>Yair Schiff</w:t>
-      </w:r>
-      <w:r>
-        <w:rPr>
-          <w:rFonts w:ascii="Georgia" w:eastAsia="Batang" w:hAnsi="Georgia"/>
-          <w:i/>
-          <w:spacing w:val="-6"/>
-          <w:sz w:val="20"/>
-        </w:rPr>
-        <w:t>, Radhika Vedpathak, Richard A. Young</w:t>
       </w:r>
     </w:p>
     <w:p>
@@ -6502,8 +6540,8 @@
           <w:rFonts w:ascii="Georgia" w:eastAsia="Batang" w:hAnsi="Georgia"/>
           <w:iCs/>
           <w:spacing w:val="-6"/>
-          <w:sz w:val="18"/>
-          <w:szCs w:val="18"/>
+          <w:sz w:val="16"/>
+          <w:szCs w:val="16"/>
         </w:rPr>
       </w:pPr>
     </w:p>
@@ -7205,8 +7243,8 @@
           <w:b/>
           <w:smallCaps/>
           <w:spacing w:val="-6"/>
-          <w:sz w:val="18"/>
-          <w:szCs w:val="18"/>
+          <w:sz w:val="16"/>
+          <w:szCs w:val="16"/>
         </w:rPr>
       </w:pPr>
     </w:p>
@@ -7237,6 +7275,39 @@
           <w:szCs w:val="28"/>
         </w:rPr>
         <w:t>Professional Services</w:t>
+      </w:r>
+    </w:p>
+    <w:p>
+      <w:pPr>
+        <w:pStyle w:val="ListParagraph"/>
+        <w:numPr>
+          <w:ilvl w:val="0"/>
+          <w:numId w:val="21"/>
+        </w:numPr>
+        <w:tabs>
+          <w:tab w:val="left" w:pos="720"/>
+          <w:tab w:val="left" w:pos="1440"/>
+          <w:tab w:val="right" w:pos="10080"/>
+        </w:tabs>
+        <w:spacing w:line="276" w:lineRule="auto"/>
+        <w:ind w:left="540"/>
+        <w:rPr>
+          <w:rFonts w:ascii="Georgia" w:eastAsia="Batang" w:hAnsi="Georgia"/>
+          <w:iCs/>
+          <w:spacing w:val="-6"/>
+          <w:sz w:val="21"/>
+          <w:szCs w:val="28"/>
+        </w:rPr>
+      </w:pPr>
+      <w:r>
+        <w:rPr>
+          <w:rFonts w:ascii="Georgia" w:eastAsia="Batang" w:hAnsi="Georgia"/>
+          <w:iCs/>
+          <w:spacing w:val="-6"/>
+          <w:sz w:val="21"/>
+          <w:szCs w:val="28"/>
+        </w:rPr>
+        <w:t>ICLR 2025 reviewer</w:t>
       </w:r>
     </w:p>
     <w:p>
@@ -7500,7 +7571,7 @@
           <w:sz w:val="22"/>
           <w:szCs w:val="32"/>
         </w:rPr>
-        <w:t>Google</w:t>
+        <w:t>Instadeep</w:t>
       </w:r>
       <w:r>
         <w:rPr>
@@ -7528,7 +7599,7 @@
           <w:sz w:val="21"/>
           <w:szCs w:val="28"/>
         </w:rPr>
-        <w:t>May 2023</w:t>
+        <w:t>May 2024</w:t>
       </w:r>
       <w:r>
         <w:rPr>
@@ -7563,22 +7634,12 @@
       <w:r>
         <w:rPr>
           <w:rFonts w:ascii="Georgia" w:hAnsi="Georgia"/>
-          <w:iCs/>
-          <w:spacing w:val="-6"/>
-          <w:sz w:val="21"/>
-          <w:szCs w:val="28"/>
-        </w:rPr>
-        <w:t xml:space="preserve">Oct </w:t>
-      </w:r>
-      <w:r>
-        <w:rPr>
-          <w:rFonts w:ascii="Georgia" w:hAnsi="Georgia"/>
-          <w:iCs/>
-          <w:spacing w:val="-6"/>
-          <w:sz w:val="21"/>
-          <w:szCs w:val="28"/>
-        </w:rPr>
-        <w:t>2023</w:t>
+          <w:i/>
+          <w:spacing w:val="-6"/>
+          <w:sz w:val="21"/>
+          <w:szCs w:val="28"/>
+        </w:rPr>
+        <w:t>Present</w:t>
       </w:r>
     </w:p>
     <w:p>
@@ -7601,7 +7662,7 @@
           <w:sz w:val="21"/>
           <w:szCs w:val="28"/>
         </w:rPr>
-        <w:t>Student Researcher</w:t>
+        <w:t>PhD Researcher Intern</w:t>
       </w:r>
     </w:p>
     <w:p>
@@ -7628,25 +7689,7 @@
           <w:sz w:val="21"/>
           <w:szCs w:val="28"/>
         </w:rPr>
-        <w:t>Researched</w:t>
-      </w:r>
-      <w:r>
-        <w:rPr>
-          <w:rFonts w:ascii="Georgia" w:hAnsi="Georgia"/>
-          <w:spacing w:val="-6"/>
-          <w:sz w:val="21"/>
-          <w:szCs w:val="28"/>
-        </w:rPr>
-        <w:t xml:space="preserve"> new methods for stabilizing autoregressive rollouts of dynamical system </w:t>
-      </w:r>
-      <w:r>
-        <w:rPr>
-          <w:rFonts w:ascii="Georgia" w:hAnsi="Georgia"/>
-          <w:spacing w:val="-6"/>
-          <w:sz w:val="21"/>
-          <w:szCs w:val="28"/>
-        </w:rPr>
-        <w:t>models</w:t>
+        <w:t>Applying generative modeling techniques to genomic sequences</w:t>
       </w:r>
     </w:p>
     <w:p>
@@ -7673,7 +7716,7 @@
           <w:sz w:val="21"/>
           <w:szCs w:val="28"/>
         </w:rPr>
-        <w:t>Contributed to internal Google and open-source libraries for modeling dynamical systems</w:t>
+        <w:t>Investigating control mechanisms for guided sequence generation</w:t>
       </w:r>
     </w:p>
     <w:p>
@@ -7704,22 +7747,59 @@
         <w:spacing w:line="276" w:lineRule="auto"/>
         <w:rPr>
           <w:rFonts w:ascii="Georgia" w:hAnsi="Georgia"/>
-          <w:i/>
-          <w:spacing w:val="-6"/>
-          <w:sz w:val="21"/>
-          <w:szCs w:val="28"/>
-        </w:rPr>
-      </w:pPr>
-      <w:r>
-        <w:rPr>
-          <w:rFonts w:ascii="Georgia" w:hAnsi="Georgia"/>
           <w:b/>
           <w:smallCaps/>
           <w:spacing w:val="-6"/>
           <w:sz w:val="22"/>
           <w:szCs w:val="32"/>
         </w:rPr>
-        <w:t>IBM Watson Machine Learning</w:t>
+      </w:pPr>
+    </w:p>
+    <w:p>
+      <w:pPr>
+        <w:tabs>
+          <w:tab w:val="left" w:pos="0"/>
+          <w:tab w:val="left" w:pos="1440"/>
+          <w:tab w:val="right" w:pos="10080"/>
+        </w:tabs>
+        <w:spacing w:line="276" w:lineRule="auto"/>
+        <w:rPr>
+          <w:rFonts w:ascii="Georgia" w:hAnsi="Georgia"/>
+          <w:b/>
+          <w:smallCaps/>
+          <w:spacing w:val="-6"/>
+          <w:sz w:val="22"/>
+          <w:szCs w:val="32"/>
+        </w:rPr>
+      </w:pPr>
+    </w:p>
+    <w:p>
+      <w:pPr>
+        <w:tabs>
+          <w:tab w:val="left" w:pos="0"/>
+          <w:tab w:val="left" w:pos="1440"/>
+          <w:tab w:val="right" w:pos="10080"/>
+        </w:tabs>
+        <w:spacing w:line="276" w:lineRule="auto"/>
+        <w:rPr>
+          <w:rFonts w:ascii="Georgia" w:hAnsi="Georgia"/>
+          <w:i/>
+          <w:spacing w:val="-6"/>
+          <w:sz w:val="21"/>
+          <w:szCs w:val="28"/>
+        </w:rPr>
+      </w:pPr>
+      <w:r>
+        <w:rPr>
+          <w:rFonts w:ascii="Georgia" w:hAnsi="Georgia"/>
+          <w:b/>
+          <w:smallCaps/>
+          <w:spacing w:val="-6"/>
+          <w:sz w:val="22"/>
+          <w:szCs w:val="32"/>
+        </w:rPr>
+        <w:lastRenderedPageBreak/>
+        <w:t>Google</w:t>
       </w:r>
       <w:r>
         <w:rPr>
@@ -7747,7 +7827,17 @@
           <w:sz w:val="21"/>
           <w:szCs w:val="28"/>
         </w:rPr>
-        <w:t xml:space="preserve">Aug 2019 </w:t>
+        <w:t>May 2023</w:t>
+      </w:r>
+      <w:r>
+        <w:rPr>
+          <w:rFonts w:ascii="Georgia" w:hAnsi="Georgia"/>
+          <w:iCs/>
+          <w:spacing w:val="-6"/>
+          <w:sz w:val="21"/>
+          <w:szCs w:val="28"/>
+        </w:rPr>
+        <w:t xml:space="preserve"> </w:t>
       </w:r>
       <w:r>
         <w:rPr>
@@ -7777,7 +7867,17 @@
           <w:sz w:val="21"/>
           <w:szCs w:val="28"/>
         </w:rPr>
-        <w:t>Aug 2022</w:t>
+        <w:t xml:space="preserve">Oct </w:t>
+      </w:r>
+      <w:r>
+        <w:rPr>
+          <w:rFonts w:ascii="Georgia" w:hAnsi="Georgia"/>
+          <w:iCs/>
+          <w:spacing w:val="-6"/>
+          <w:sz w:val="21"/>
+          <w:szCs w:val="28"/>
+        </w:rPr>
+        <w:t>2023</w:t>
       </w:r>
     </w:p>
     <w:p>
@@ -7800,7 +7900,7 @@
           <w:sz w:val="21"/>
           <w:szCs w:val="28"/>
         </w:rPr>
-        <w:t>Cognitive Software Developer</w:t>
+        <w:t>Student Researcher</w:t>
       </w:r>
     </w:p>
     <w:p>
@@ -7813,37 +7913,39 @@
         <w:ind w:left="540"/>
         <w:rPr>
           <w:rFonts w:ascii="Georgia" w:hAnsi="Georgia"/>
-          <w:spacing w:val="-6"/>
-          <w:sz w:val="21"/>
-          <w:szCs w:val="28"/>
-        </w:rPr>
-      </w:pPr>
-      <w:r>
-        <w:rPr>
-          <w:rFonts w:ascii="Georgia" w:hAnsi="Georgia"/>
-          <w:spacing w:val="-6"/>
-          <w:sz w:val="21"/>
-          <w:szCs w:val="28"/>
-        </w:rPr>
-        <w:t>Contribute</w:t>
-      </w:r>
-      <w:r>
-        <w:rPr>
-          <w:rFonts w:ascii="Georgia" w:hAnsi="Georgia"/>
-          <w:spacing w:val="-6"/>
-          <w:sz w:val="21"/>
-          <w:szCs w:val="28"/>
-        </w:rPr>
-        <w:t>d</w:t>
-      </w:r>
-      <w:r>
-        <w:rPr>
-          <w:rFonts w:ascii="Georgia" w:hAnsi="Georgia"/>
-          <w:spacing w:val="-6"/>
-          <w:sz w:val="21"/>
-          <w:szCs w:val="28"/>
-        </w:rPr>
-        <w:t xml:space="preserve"> to continuous development and testing of Watson Machine Learning products</w:t>
+          <w:b/>
+          <w:smallCaps/>
+          <w:spacing w:val="-6"/>
+          <w:sz w:val="22"/>
+          <w:szCs w:val="32"/>
+        </w:rPr>
+      </w:pPr>
+      <w:r>
+        <w:rPr>
+          <w:rFonts w:ascii="Georgia" w:hAnsi="Georgia"/>
+          <w:spacing w:val="-6"/>
+          <w:sz w:val="21"/>
+          <w:szCs w:val="28"/>
+        </w:rPr>
+        <w:t>Researched</w:t>
+      </w:r>
+      <w:r>
+        <w:rPr>
+          <w:rFonts w:ascii="Georgia" w:hAnsi="Georgia"/>
+          <w:spacing w:val="-6"/>
+          <w:sz w:val="21"/>
+          <w:szCs w:val="28"/>
+        </w:rPr>
+        <w:t xml:space="preserve"> new methods for stabilizing autoregressive rollouts of dynamical system </w:t>
+      </w:r>
+      <w:r>
+        <w:rPr>
+          <w:rFonts w:ascii="Georgia" w:hAnsi="Georgia"/>
+          <w:spacing w:val="-6"/>
+          <w:sz w:val="21"/>
+          <w:szCs w:val="28"/>
+        </w:rPr>
+        <w:t>models</w:t>
       </w:r>
     </w:p>
     <w:p>
@@ -7856,19 +7958,215 @@
         <w:ind w:left="540"/>
         <w:rPr>
           <w:rFonts w:ascii="Georgia" w:hAnsi="Georgia"/>
-          <w:spacing w:val="-6"/>
-          <w:sz w:val="21"/>
-          <w:szCs w:val="28"/>
-        </w:rPr>
-      </w:pPr>
-      <w:r>
-        <w:rPr>
-          <w:rFonts w:ascii="Georgia" w:hAnsi="Georgia"/>
-          <w:spacing w:val="-6"/>
-          <w:sz w:val="21"/>
-          <w:szCs w:val="28"/>
-        </w:rPr>
-        <w:lastRenderedPageBreak/>
+          <w:b/>
+          <w:smallCaps/>
+          <w:spacing w:val="-6"/>
+          <w:sz w:val="22"/>
+          <w:szCs w:val="32"/>
+        </w:rPr>
+      </w:pPr>
+      <w:r>
+        <w:rPr>
+          <w:rFonts w:ascii="Georgia" w:hAnsi="Georgia"/>
+          <w:spacing w:val="-6"/>
+          <w:sz w:val="21"/>
+          <w:szCs w:val="28"/>
+        </w:rPr>
+        <w:t>Contributed to internal Google and open-source libraries for modeling dynamical systems</w:t>
+      </w:r>
+    </w:p>
+    <w:p>
+      <w:pPr>
+        <w:tabs>
+          <w:tab w:val="left" w:pos="0"/>
+          <w:tab w:val="left" w:pos="1440"/>
+          <w:tab w:val="right" w:pos="10080"/>
+        </w:tabs>
+        <w:spacing w:line="276" w:lineRule="auto"/>
+        <w:rPr>
+          <w:rFonts w:ascii="Georgia" w:hAnsi="Georgia"/>
+          <w:b/>
+          <w:smallCaps/>
+          <w:spacing w:val="-6"/>
+          <w:sz w:val="14"/>
+          <w:szCs w:val="14"/>
+        </w:rPr>
+      </w:pPr>
+    </w:p>
+    <w:p>
+      <w:pPr>
+        <w:tabs>
+          <w:tab w:val="left" w:pos="0"/>
+          <w:tab w:val="left" w:pos="1440"/>
+          <w:tab w:val="right" w:pos="10080"/>
+        </w:tabs>
+        <w:spacing w:line="276" w:lineRule="auto"/>
+        <w:rPr>
+          <w:rFonts w:ascii="Georgia" w:hAnsi="Georgia"/>
+          <w:i/>
+          <w:spacing w:val="-6"/>
+          <w:sz w:val="21"/>
+          <w:szCs w:val="28"/>
+        </w:rPr>
+      </w:pPr>
+      <w:r>
+        <w:rPr>
+          <w:rFonts w:ascii="Georgia" w:hAnsi="Georgia"/>
+          <w:b/>
+          <w:smallCaps/>
+          <w:spacing w:val="-6"/>
+          <w:sz w:val="22"/>
+          <w:szCs w:val="32"/>
+        </w:rPr>
+        <w:t>IBM Watson Machine Learning</w:t>
+      </w:r>
+      <w:r>
+        <w:rPr>
+          <w:rFonts w:ascii="Georgia" w:hAnsi="Georgia"/>
+          <w:spacing w:val="-6"/>
+          <w:sz w:val="21"/>
+          <w:szCs w:val="28"/>
+        </w:rPr>
+        <w:t>, New York, NY</w:t>
+      </w:r>
+      <w:r>
+        <w:rPr>
+          <w:rFonts w:ascii="Georgia" w:hAnsi="Georgia"/>
+          <w:spacing w:val="-6"/>
+          <w:sz w:val="21"/>
+          <w:szCs w:val="28"/>
+        </w:rPr>
+        <w:tab/>
+      </w:r>
+      <w:r>
+        <w:rPr>
+          <w:rFonts w:ascii="Georgia" w:hAnsi="Georgia"/>
+          <w:iCs/>
+          <w:spacing w:val="-6"/>
+          <w:sz w:val="21"/>
+          <w:szCs w:val="28"/>
+        </w:rPr>
+        <w:t xml:space="preserve">Aug 2019 </w:t>
+      </w:r>
+      <w:r>
+        <w:rPr>
+          <w:rFonts w:ascii="Georgia" w:hAnsi="Georgia"/>
+          <w:iCs/>
+          <w:spacing w:val="-6"/>
+          <w:sz w:val="21"/>
+          <w:szCs w:val="28"/>
+        </w:rPr>
+        <w:t>–</w:t>
+      </w:r>
+      <w:r>
+        <w:rPr>
+          <w:rFonts w:ascii="Georgia" w:hAnsi="Georgia"/>
+          <w:iCs/>
+          <w:spacing w:val="-6"/>
+          <w:sz w:val="21"/>
+          <w:szCs w:val="28"/>
+        </w:rPr>
+        <w:t xml:space="preserve"> </w:t>
+      </w:r>
+      <w:r>
+        <w:rPr>
+          <w:rFonts w:ascii="Georgia" w:hAnsi="Georgia"/>
+          <w:iCs/>
+          <w:spacing w:val="-6"/>
+          <w:sz w:val="21"/>
+          <w:szCs w:val="28"/>
+        </w:rPr>
+        <w:t>Aug 2022</w:t>
+      </w:r>
+    </w:p>
+    <w:p>
+      <w:pPr>
+        <w:spacing w:line="276" w:lineRule="auto"/>
+        <w:ind w:right="-360"/>
+        <w:rPr>
+          <w:rFonts w:ascii="Georgia" w:hAnsi="Georgia"/>
+          <w:i/>
+          <w:spacing w:val="-6"/>
+          <w:sz w:val="21"/>
+          <w:szCs w:val="28"/>
+        </w:rPr>
+      </w:pPr>
+      <w:r>
+        <w:rPr>
+          <w:rFonts w:ascii="Georgia" w:hAnsi="Georgia"/>
+          <w:i/>
+          <w:spacing w:val="-6"/>
+          <w:sz w:val="21"/>
+          <w:szCs w:val="28"/>
+        </w:rPr>
+        <w:t>Cognitive Software Developer</w:t>
+      </w:r>
+    </w:p>
+    <w:p>
+      <w:pPr>
+        <w:pStyle w:val="ListParagraph"/>
+        <w:numPr>
+          <w:ilvl w:val="3"/>
+          <w:numId w:val="20"/>
+        </w:numPr>
+        <w:ind w:left="540"/>
+        <w:rPr>
+          <w:rFonts w:ascii="Georgia" w:hAnsi="Georgia"/>
+          <w:spacing w:val="-6"/>
+          <w:sz w:val="21"/>
+          <w:szCs w:val="28"/>
+        </w:rPr>
+      </w:pPr>
+      <w:r>
+        <w:rPr>
+          <w:rFonts w:ascii="Georgia" w:hAnsi="Georgia"/>
+          <w:spacing w:val="-6"/>
+          <w:sz w:val="21"/>
+          <w:szCs w:val="28"/>
+        </w:rPr>
+        <w:t>Contribute</w:t>
+      </w:r>
+      <w:r>
+        <w:rPr>
+          <w:rFonts w:ascii="Georgia" w:hAnsi="Georgia"/>
+          <w:spacing w:val="-6"/>
+          <w:sz w:val="21"/>
+          <w:szCs w:val="28"/>
+        </w:rPr>
+        <w:t>d</w:t>
+      </w:r>
+      <w:r>
+        <w:rPr>
+          <w:rFonts w:ascii="Georgia" w:hAnsi="Georgia"/>
+          <w:spacing w:val="-6"/>
+          <w:sz w:val="21"/>
+          <w:szCs w:val="28"/>
+        </w:rPr>
+        <w:t xml:space="preserve"> to continuous development and testing of Watson Machine Learning products</w:t>
+      </w:r>
+    </w:p>
+    <w:p>
+      <w:pPr>
+        <w:pStyle w:val="ListParagraph"/>
+        <w:numPr>
+          <w:ilvl w:val="3"/>
+          <w:numId w:val="20"/>
+        </w:numPr>
+        <w:ind w:left="540"/>
+        <w:rPr>
+          <w:rFonts w:ascii="Georgia" w:hAnsi="Georgia"/>
+          <w:spacing w:val="-6"/>
+          <w:sz w:val="21"/>
+          <w:szCs w:val="28"/>
+        </w:rPr>
+      </w:pPr>
+      <w:r>
+        <w:rPr>
+          <w:rFonts w:ascii="Georgia" w:hAnsi="Georgia"/>
+          <w:spacing w:val="-6"/>
+          <w:sz w:val="21"/>
+          <w:szCs w:val="28"/>
+        </w:rPr>
         <w:t>Facilitate</w:t>
       </w:r>
       <w:r>
@@ -8952,8 +9250,8 @@
         <w:rPr>
           <w:rFonts w:ascii="Georgia" w:hAnsi="Georgia"/>
           <w:spacing w:val="-6"/>
-          <w:sz w:val="18"/>
-          <w:szCs w:val="18"/>
+          <w:sz w:val="14"/>
+          <w:szCs w:val="14"/>
         </w:rPr>
       </w:pPr>
     </w:p>

</xml_diff>